<commit_message>
Creado esqueleto de la api, creado coleccion de postman, se modificaron algunas rutas
</commit_message>
<xml_diff>
--- a/especificaciones de las peticiones.docx
+++ b/especificaciones de las peticiones.docx
@@ -1,313 +1,230 @@
 
 <file path=word/document.xml><?xml version="1.0" encoding="utf-8"?>
-<w:document xmlns:wpc="http://schemas.microsoft.com/office/word/2010/wordprocessingCanvas" xmlns:cx="http://schemas.microsoft.com/office/drawing/2014/chartex" xmlns:cx1="http://schemas.microsoft.com/office/drawing/2015/9/8/chartex" xmlns:cx2="http://schemas.microsoft.com/office/drawing/2015/10/21/chartex" xmlns:cx3="http://schemas.microsoft.com/office/drawing/2016/5/9/chartex" xmlns:cx4="http://schemas.microsoft.com/office/drawing/2016/5/10/chartex" xmlns:cx5="http://schemas.microsoft.com/office/drawing/2016/5/11/chartex" xmlns:cx6="http://schemas.microsoft.com/office/drawing/2016/5/12/chartex" xmlns:cx7="http://schemas.microsoft.com/office/drawing/2016/5/13/chartex" xmlns:cx8="http://schemas.microsoft.com/office/drawing/2016/5/14/chartex" xmlns:mc="http://schemas.openxmlformats.org/markup-compatibility/2006" xmlns:aink="http://schemas.microsoft.com/office/drawing/2016/ink" xmlns:am3d="http://schemas.microsoft.com/office/drawing/2017/model3d" xmlns:o="urn:schemas-microsoft-com:office:office" xmlns:r="http://schemas.openxmlformats.org/officeDocument/2006/relationships" xmlns:m="http://schemas.openxmlformats.org/officeDocument/2006/math" xmlns:v="urn:schemas-microsoft-com:vml" xmlns:wp14="http://schemas.microsoft.com/office/word/2010/wordprocessingDrawing" xmlns:wp="http://schemas.openxmlformats.org/drawingml/2006/wordprocessingDrawing" xmlns:w10="urn:schemas-microsoft-com:office:word" xmlns:w="http://schemas.openxmlformats.org/wordprocessingml/2006/main" xmlns:w14="http://schemas.microsoft.com/office/word/2010/wordml" xmlns:w15="http://schemas.microsoft.com/office/word/2012/wordml" xmlns:w16cid="http://schemas.microsoft.com/office/word/2016/wordml/cid" xmlns:w16se="http://schemas.microsoft.com/office/word/2015/wordml/symex" xmlns:wpg="http://schemas.microsoft.com/office/word/2010/wordprocessingGroup" xmlns:wpi="http://schemas.microsoft.com/office/word/2010/wordprocessingInk" xmlns:wne="http://schemas.microsoft.com/office/word/2006/wordml" xmlns:wps="http://schemas.microsoft.com/office/word/2010/wordprocessingShape" mc:Ignorable="w14 w15 w16se w16cid wp14">
+<w:document xmlns:o="urn:schemas-microsoft-com:office:office" xmlns:r="http://schemas.openxmlformats.org/officeDocument/2006/relationships" xmlns:v="urn:schemas-microsoft-com:vml" xmlns:w="http://schemas.openxmlformats.org/wordprocessingml/2006/main" xmlns:w10="urn:schemas-microsoft-com:office:word" xmlns:wp="http://schemas.openxmlformats.org/drawingml/2006/wordprocessingDrawing" xmlns:wps="http://schemas.microsoft.com/office/word/2010/wordprocessingShape" xmlns:wpg="http://schemas.microsoft.com/office/word/2010/wordprocessingGroup" xmlns:mc="http://schemas.openxmlformats.org/markup-compatibility/2006" xmlns:wp14="http://schemas.microsoft.com/office/word/2010/wordprocessingDrawing" xmlns:w14="http://schemas.microsoft.com/office/word/2010/wordml" mc:Ignorable="w14 wp14">
   <w:body>
     <w:p>
       <w:pPr>
-        <w:pStyle w:val="Ttulo"/>
+        <w:pStyle w:val="Titular"/>
         <w:spacing w:before="240" w:after="120"/>
-      </w:pPr>
-      <w:r>
+        <w:rPr/>
+      </w:pPr>
+      <w:r>
+        <w:rPr/>
         <w:t>Archivo de especificaciones de los objetos</w:t>
       </w:r>
     </w:p>
     <w:p>
       <w:pPr>
-        <w:pStyle w:val="Textoindependiente"/>
-      </w:pPr>
-      <w:r>
-        <w:t xml:space="preserve">estatus: ok → todo </w:t>
-      </w:r>
-      <w:proofErr w:type="spellStart"/>
-      <w:r>
-        <w:t>salio</w:t>
-      </w:r>
-      <w:proofErr w:type="spellEnd"/>
-      <w:r>
-        <w:t xml:space="preserve"> bien</w:t>
-      </w:r>
-    </w:p>
-    <w:p>
-      <w:pPr>
-        <w:pStyle w:val="Textoindependiente"/>
-      </w:pPr>
-      <w:r>
-        <w:t>estatus: false → hubo un error</w:t>
-      </w:r>
-    </w:p>
-    <w:p>
-      <w:pPr>
-        <w:pStyle w:val="Textoindependiente"/>
-      </w:pPr>
-      <w:r>
-        <w:t xml:space="preserve">mensaje: define el resultado de la </w:t>
-      </w:r>
-      <w:proofErr w:type="spellStart"/>
-      <w:r>
-        <w:t>peticion</w:t>
-      </w:r>
-      <w:proofErr w:type="spellEnd"/>
-      <w:r>
-        <w:t>, si el estatus es false, aquí se describe el error</w:t>
-      </w:r>
-    </w:p>
-    <w:p>
-      <w:pPr>
-        <w:pStyle w:val="Textoindependiente"/>
-      </w:pPr>
-      <w:r>
-        <w:t xml:space="preserve">id: </w:t>
-      </w:r>
-      <w:proofErr w:type="spellStart"/>
-      <w:r>
-        <w:t>sera</w:t>
-      </w:r>
-      <w:proofErr w:type="spellEnd"/>
-      <w:r>
-        <w:t xml:space="preserve"> de tipo </w:t>
-      </w:r>
-      <w:proofErr w:type="spellStart"/>
-      <w:r>
-        <w:t>numerico</w:t>
-      </w:r>
-      <w:proofErr w:type="spellEnd"/>
-      <w:r>
-        <w:t xml:space="preserve"> auto </w:t>
-      </w:r>
-      <w:r>
-        <w:t>incrementable</w:t>
-      </w:r>
-    </w:p>
-    <w:p>
-      <w:pPr>
-        <w:pStyle w:val="Textoindependiente"/>
-      </w:pPr>
-      <w:r>
-        <w:t xml:space="preserve">archivo de </w:t>
-      </w:r>
-      <w:proofErr w:type="spellStart"/>
-      <w:r>
-        <w:t>configuracion</w:t>
-      </w:r>
-      <w:proofErr w:type="spellEnd"/>
-      <w:r>
-        <w:t xml:space="preserve"> (pendiente definir):</w:t>
-      </w:r>
-    </w:p>
-    <w:p>
-      <w:pPr>
-        <w:pStyle w:val="Textoindependiente"/>
+        <w:pStyle w:val="Cuerpodetexto"/>
+        <w:rPr/>
+      </w:pPr>
+      <w:r>
+        <w:rPr/>
+        <w:t>estatus: ok → todo salio bien</w:t>
+      </w:r>
+    </w:p>
+    <w:p>
+      <w:pPr>
+        <w:pStyle w:val="Cuerpodetexto"/>
+        <w:rPr/>
+      </w:pPr>
+      <w:r>
+        <w:rPr/>
+        <w:t xml:space="preserve">estatus: </w:t>
+      </w:r>
+      <w:r>
+        <w:rPr/>
+        <w:t>fallo</w:t>
+      </w:r>
+      <w:r>
+        <w:rPr/>
+        <w:t xml:space="preserve"> → hubo un error</w:t>
+      </w:r>
+    </w:p>
+    <w:p>
+      <w:pPr>
+        <w:pStyle w:val="Cuerpodetexto"/>
+        <w:rPr/>
+      </w:pPr>
+      <w:r>
+        <w:rPr/>
+        <w:t>mensaje: define el resultado de la peticion, si el estatus es false, aquí se describe el error</w:t>
+      </w:r>
+    </w:p>
+    <w:p>
+      <w:pPr>
+        <w:pStyle w:val="Cuerpodetexto"/>
+        <w:rPr/>
+      </w:pPr>
+      <w:r>
+        <w:rPr/>
+        <w:t xml:space="preserve">id: sera </w:t>
+      </w:r>
+      <w:r>
+        <w:rPr/>
+        <w:t>definido por la base de datos de mongo</w:t>
+      </w:r>
+    </w:p>
+    <w:p>
+      <w:pPr>
+        <w:pStyle w:val="Cuerpodetexto"/>
+        <w:rPr/>
+      </w:pPr>
+      <w:r>
+        <w:rPr/>
+        <w:t>archivo de configuracion (pendiente definir):</w:t>
+      </w:r>
+    </w:p>
+    <w:p>
+      <w:pPr>
+        <w:pStyle w:val="Cuerpodetexto"/>
         <w:numPr>
           <w:ilvl w:val="0"/>
-          <w:numId w:val="2"/>
+          <w:numId w:val="1"/>
         </w:numPr>
-      </w:pPr>
-      <w:proofErr w:type="spellStart"/>
-      <w:r>
-        <w:t>Descripcion</w:t>
-      </w:r>
-      <w:proofErr w:type="spellEnd"/>
-      <w:r>
-        <w:t xml:space="preserve">: </w:t>
-      </w:r>
-      <w:proofErr w:type="spellStart"/>
-      <w:r>
-        <w:t>string</w:t>
-      </w:r>
-      <w:proofErr w:type="spellEnd"/>
-    </w:p>
-    <w:p>
-      <w:pPr>
-        <w:pStyle w:val="Textoindependiente"/>
+        <w:rPr/>
+      </w:pPr>
+      <w:r>
+        <w:rPr/>
+        <w:t>Descripcion: string</w:t>
+      </w:r>
+    </w:p>
+    <w:p>
+      <w:pPr>
+        <w:pStyle w:val="Cuerpodetexto"/>
         <w:numPr>
           <w:ilvl w:val="0"/>
-          <w:numId w:val="2"/>
+          <w:numId w:val="1"/>
         </w:numPr>
-      </w:pPr>
-      <w:proofErr w:type="spellStart"/>
-      <w:r>
-        <w:t>version</w:t>
-      </w:r>
-      <w:proofErr w:type="spellEnd"/>
-      <w:r>
-        <w:t xml:space="preserve">: </w:t>
-      </w:r>
-      <w:proofErr w:type="spellStart"/>
-      <w:r>
-        <w:t>numerico</w:t>
-      </w:r>
-      <w:proofErr w:type="spellEnd"/>
-    </w:p>
-    <w:p>
-      <w:pPr>
-        <w:pStyle w:val="Textoindependiente"/>
+        <w:rPr/>
+      </w:pPr>
+      <w:r>
+        <w:rPr/>
+        <w:t>version: numerico</w:t>
+      </w:r>
+    </w:p>
+    <w:p>
+      <w:pPr>
+        <w:pStyle w:val="Cuerpodetexto"/>
         <w:numPr>
           <w:ilvl w:val="0"/>
-          <w:numId w:val="2"/>
+          <w:numId w:val="1"/>
         </w:numPr>
-      </w:pPr>
-      <w:r>
-        <w:t xml:space="preserve">cambio hecho: </w:t>
-      </w:r>
-      <w:proofErr w:type="spellStart"/>
-      <w:r>
-        <w:t>string</w:t>
-      </w:r>
-      <w:proofErr w:type="spellEnd"/>
-    </w:p>
-    <w:p>
-      <w:pPr>
-        <w:pStyle w:val="Textoindependiente"/>
+        <w:rPr/>
+      </w:pPr>
+      <w:r>
+        <w:rPr/>
+        <w:t>cambio hecho: string</w:t>
+      </w:r>
+    </w:p>
+    <w:p>
+      <w:pPr>
+        <w:pStyle w:val="Cuerpodetexto"/>
         <w:numPr>
           <w:ilvl w:val="0"/>
-          <w:numId w:val="2"/>
+          <w:numId w:val="1"/>
         </w:numPr>
-      </w:pPr>
-      <w:r>
-        <w:t xml:space="preserve">tipos de dato: arreglo de </w:t>
-      </w:r>
-      <w:proofErr w:type="spellStart"/>
-      <w:r>
-        <w:t>strings</w:t>
-      </w:r>
-      <w:proofErr w:type="spellEnd"/>
-      <w:r>
-        <w:t xml:space="preserve">      </w:t>
-      </w:r>
-      <w:proofErr w:type="spellStart"/>
-      <w:r>
-        <w:t>ej</w:t>
-      </w:r>
-      <w:proofErr w:type="spellEnd"/>
-      <w:r>
-        <w:t>: (</w:t>
-      </w:r>
-      <w:proofErr w:type="spellStart"/>
-      <w:r>
-        <w:t>int</w:t>
-      </w:r>
-      <w:proofErr w:type="spellEnd"/>
-      <w:r>
-        <w:t xml:space="preserve">, </w:t>
-      </w:r>
-      <w:proofErr w:type="spellStart"/>
-      <w:r>
-        <w:t>char</w:t>
-      </w:r>
-      <w:proofErr w:type="spellEnd"/>
-      <w:r>
-        <w:t xml:space="preserve">, </w:t>
-      </w:r>
-      <w:proofErr w:type="spellStart"/>
-      <w:r>
-        <w:t>int</w:t>
-      </w:r>
-      <w:proofErr w:type="spellEnd"/>
-      <w:r>
-        <w:t xml:space="preserve">, </w:t>
-      </w:r>
-      <w:proofErr w:type="spellStart"/>
-      <w:r>
-        <w:t>float</w:t>
-      </w:r>
-      <w:proofErr w:type="spellEnd"/>
-      <w:r>
-        <w:t xml:space="preserve">, </w:t>
-      </w:r>
-      <w:proofErr w:type="spellStart"/>
-      <w:r>
-        <w:t>string</w:t>
-      </w:r>
-      <w:proofErr w:type="spellEnd"/>
-      <w:r>
-        <w:t>)</w:t>
-      </w:r>
-    </w:p>
-    <w:p>
-      <w:pPr>
-        <w:pStyle w:val="Textoindependiente"/>
+        <w:rPr/>
+      </w:pPr>
+      <w:r>
+        <w:rPr/>
+        <w:t>tipos de dato: arreglo de strings      ej: (int, char, int, float, string)</w:t>
+      </w:r>
+    </w:p>
+    <w:p>
+      <w:pPr>
+        <w:pStyle w:val="Cuerpodetexto"/>
         <w:numPr>
           <w:ilvl w:val="0"/>
-          <w:numId w:val="2"/>
+          <w:numId w:val="1"/>
         </w:numPr>
-      </w:pPr>
-      <w:r>
+        <w:rPr/>
+      </w:pPr>
+      <w:r>
+        <w:rPr/>
         <w:t>posición de target: numérico</w:t>
       </w:r>
     </w:p>
     <w:p>
       <w:pPr>
-        <w:pStyle w:val="Textoindependiente"/>
+        <w:pStyle w:val="Cuerpodetexto"/>
         <w:numPr>
           <w:ilvl w:val="0"/>
-          <w:numId w:val="2"/>
+          <w:numId w:val="1"/>
         </w:numPr>
-      </w:pPr>
-      <w:r>
-        <w:t xml:space="preserve">lista de </w:t>
-      </w:r>
-      <w:proofErr w:type="spellStart"/>
-      <w:r>
-        <w:t>expresion</w:t>
-      </w:r>
-      <w:proofErr w:type="spellEnd"/>
-      <w:r>
-        <w:t xml:space="preserve"> regular: a definir</w:t>
+        <w:rPr/>
+      </w:pPr>
+      <w:r>
+        <w:rPr/>
+        <w:t>lista de expresion regular: a definir</w:t>
       </w:r>
       <w:bookmarkStart w:id="0" w:name="_GoBack"/>
       <w:bookmarkEnd w:id="0"/>
     </w:p>
     <w:p>
       <w:pPr>
-        <w:pStyle w:val="Textoindependiente"/>
+        <w:pStyle w:val="Cuerpodetexto"/>
         <w:numPr>
           <w:ilvl w:val="0"/>
-          <w:numId w:val="2"/>
+          <w:numId w:val="1"/>
         </w:numPr>
-      </w:pPr>
-      <w:r>
+        <w:rPr/>
+      </w:pPr>
+      <w:r>
+        <w:rPr/>
         <w:t>valor nulo: ‘?’</w:t>
       </w:r>
     </w:p>
     <w:p>
       <w:pPr>
-        <w:pStyle w:val="Textoindependiente"/>
+        <w:pStyle w:val="Cuerpodetexto"/>
         <w:numPr>
           <w:ilvl w:val="0"/>
-          <w:numId w:val="2"/>
+          <w:numId w:val="1"/>
         </w:numPr>
-      </w:pPr>
-      <w:r>
+        <w:rPr/>
+      </w:pPr>
+      <w:r>
+        <w:rPr/>
         <w:t>ruta de guardado: /archivos/</w:t>
       </w:r>
     </w:p>
     <w:p>
       <w:pPr>
-        <w:pStyle w:val="Textoindependiente"/>
-        <w:ind w:left="720"/>
-      </w:pPr>
-    </w:p>
-    <w:p>
-      <w:pPr>
-        <w:pStyle w:val="Textoindependiente"/>
-      </w:pPr>
+        <w:pStyle w:val="Cuerpodetexto"/>
+        <w:ind w:left="720" w:hanging="0"/>
+        <w:rPr/>
+      </w:pPr>
+      <w:r>
+        <w:rPr/>
+      </w:r>
+    </w:p>
+    <w:p>
+      <w:pPr>
+        <w:pStyle w:val="Cuerpodetexto"/>
+        <w:spacing w:lineRule="auto" w:line="276" w:before="0" w:after="140"/>
+        <w:rPr/>
+      </w:pPr>
+      <w:r>
+        <w:rPr/>
+      </w:r>
     </w:p>
     <w:sectPr>
+      <w:type w:val="nextPage"/>
       <w:pgSz w:w="12240" w:h="15840"/>
-      <w:pgMar w:top="1134" w:right="1134" w:bottom="1134" w:left="1134" w:header="0" w:footer="0" w:gutter="0"/>
-      <w:cols w:space="720"/>
-      <w:formProt w:val="0"/>
+      <w:pgMar w:left="1134" w:right="1134" w:header="0" w:top="1134" w:footer="0" w:bottom="1134" w:gutter="0"/>
+      <w:pgNumType w:fmt="decimal"/>
+      <w:formProt w:val="false"/>
+      <w:textDirection w:val="lrTb"/>
+      <w:docGrid w:type="default" w:linePitch="100" w:charSpace="0"/>
     </w:sectPr>
   </w:body>
 </w:document>
 </file>
 
 <file path=word/numbering.xml><?xml version="1.0" encoding="utf-8"?>
-<w:numbering xmlns:wpc="http://schemas.microsoft.com/office/word/2010/wordprocessingCanvas" xmlns:cx="http://schemas.microsoft.com/office/drawing/2014/chartex" xmlns:cx1="http://schemas.microsoft.com/office/drawing/2015/9/8/chartex" xmlns:cx2="http://schemas.microsoft.com/office/drawing/2015/10/21/chartex" xmlns:cx3="http://schemas.microsoft.com/office/drawing/2016/5/9/chartex" xmlns:cx4="http://schemas.microsoft.com/office/drawing/2016/5/10/chartex" xmlns:cx5="http://schemas.microsoft.com/office/drawing/2016/5/11/chartex" xmlns:cx6="http://schemas.microsoft.com/office/drawing/2016/5/12/chartex" xmlns:cx7="http://schemas.microsoft.com/office/drawing/2016/5/13/chartex" xmlns:cx8="http://schemas.microsoft.com/office/drawing/2016/5/14/chartex" xmlns:mc="http://schemas.openxmlformats.org/markup-compatibility/2006" xmlns:aink="http://schemas.microsoft.com/office/drawing/2016/ink" xmlns:am3d="http://schemas.microsoft.com/office/drawing/2017/model3d" xmlns:o="urn:schemas-microsoft-com:office:office" xmlns:r="http://schemas.openxmlformats.org/officeDocument/2006/relationships" xmlns:m="http://schemas.openxmlformats.org/officeDocument/2006/math" xmlns:v="urn:schemas-microsoft-com:vml" xmlns:wp14="http://schemas.microsoft.com/office/word/2010/wordprocessingDrawing" xmlns:wp="http://schemas.openxmlformats.org/drawingml/2006/wordprocessingDrawing" xmlns:w10="urn:schemas-microsoft-com:office:word" xmlns:w="http://schemas.openxmlformats.org/wordprocessingml/2006/main" xmlns:w14="http://schemas.microsoft.com/office/word/2010/wordml" xmlns:w15="http://schemas.microsoft.com/office/word/2012/wordml" xmlns:w16cid="http://schemas.microsoft.com/office/word/2016/wordml/cid" xmlns:w16se="http://schemas.microsoft.com/office/word/2015/wordml/symex" xmlns:wpg="http://schemas.microsoft.com/office/word/2010/wordprocessingGroup" xmlns:wpi="http://schemas.microsoft.com/office/word/2010/wordprocessingInk" xmlns:wne="http://schemas.microsoft.com/office/word/2006/wordml" xmlns:wps="http://schemas.microsoft.com/office/word/2010/wordprocessingShape" mc:Ignorable="w14 w15 w16se w16cid wp14">
-  <w:abstractNum w:abstractNumId="0" w15:restartNumberingAfterBreak="0">
-    <w:nsid w:val="07310ED8"/>
-    <w:multiLevelType w:val="multilevel"/>
-    <w:tmpl w:val="3306D9A4"/>
+<w:numbering xmlns:w="http://schemas.openxmlformats.org/wordprocessingml/2006/main" xmlns:o="urn:schemas-microsoft-com:office:office" xmlns:r="http://schemas.openxmlformats.org/officeDocument/2006/relationships" xmlns:v="urn:schemas-microsoft-com:vml">
+  <w:abstractNum w:abstractNumId="1">
     <w:lvl w:ilvl="0">
       <w:start w:val="1"/>
       <w:numFmt w:val="bullet"/>
@@ -320,7 +237,8 @@
         <w:ind w:left="720" w:hanging="360"/>
       </w:pPr>
       <w:rPr>
-        <w:rFonts w:ascii="Symbol" w:hAnsi="Symbol" w:cs="OpenSymbol" w:hint="default"/>
+        <w:rFonts w:ascii="Symbol" w:hAnsi="Symbol" w:cs="Symbol" w:hint="default"/>
+        <w:rFonts w:cs="OpenSymbol"/>
       </w:rPr>
     </w:lvl>
     <w:lvl w:ilvl="1">
@@ -336,6 +254,7 @@
       </w:pPr>
       <w:rPr>
         <w:rFonts w:ascii="OpenSymbol" w:hAnsi="OpenSymbol" w:cs="OpenSymbol" w:hint="default"/>
+        <w:rFonts w:cs="OpenSymbol"/>
       </w:rPr>
     </w:lvl>
     <w:lvl w:ilvl="2">
@@ -351,6 +270,7 @@
       </w:pPr>
       <w:rPr>
         <w:rFonts w:ascii="OpenSymbol" w:hAnsi="OpenSymbol" w:cs="OpenSymbol" w:hint="default"/>
+        <w:rFonts w:cs="OpenSymbol"/>
       </w:rPr>
     </w:lvl>
     <w:lvl w:ilvl="3">
@@ -365,7 +285,8 @@
         <w:ind w:left="1800" w:hanging="360"/>
       </w:pPr>
       <w:rPr>
-        <w:rFonts w:ascii="Symbol" w:hAnsi="Symbol" w:cs="OpenSymbol" w:hint="default"/>
+        <w:rFonts w:ascii="Symbol" w:hAnsi="Symbol" w:cs="Symbol" w:hint="default"/>
+        <w:rFonts w:cs="OpenSymbol"/>
       </w:rPr>
     </w:lvl>
     <w:lvl w:ilvl="4">
@@ -381,6 +302,7 @@
       </w:pPr>
       <w:rPr>
         <w:rFonts w:ascii="OpenSymbol" w:hAnsi="OpenSymbol" w:cs="OpenSymbol" w:hint="default"/>
+        <w:rFonts w:cs="OpenSymbol"/>
       </w:rPr>
     </w:lvl>
     <w:lvl w:ilvl="5">
@@ -396,6 +318,7 @@
       </w:pPr>
       <w:rPr>
         <w:rFonts w:ascii="OpenSymbol" w:hAnsi="OpenSymbol" w:cs="OpenSymbol" w:hint="default"/>
+        <w:rFonts w:cs="OpenSymbol"/>
       </w:rPr>
     </w:lvl>
     <w:lvl w:ilvl="6">
@@ -410,7 +333,8 @@
         <w:ind w:left="2880" w:hanging="360"/>
       </w:pPr>
       <w:rPr>
-        <w:rFonts w:ascii="Symbol" w:hAnsi="Symbol" w:cs="OpenSymbol" w:hint="default"/>
+        <w:rFonts w:ascii="Symbol" w:hAnsi="Symbol" w:cs="Symbol" w:hint="default"/>
+        <w:rFonts w:cs="OpenSymbol"/>
       </w:rPr>
     </w:lvl>
     <w:lvl w:ilvl="7">
@@ -426,6 +350,7 @@
       </w:pPr>
       <w:rPr>
         <w:rFonts w:ascii="OpenSymbol" w:hAnsi="OpenSymbol" w:cs="OpenSymbol" w:hint="default"/>
+        <w:rFonts w:cs="OpenSymbol"/>
       </w:rPr>
     </w:lvl>
     <w:lvl w:ilvl="8">
@@ -441,13 +366,11 @@
       </w:pPr>
       <w:rPr>
         <w:rFonts w:ascii="OpenSymbol" w:hAnsi="OpenSymbol" w:cs="OpenSymbol" w:hint="default"/>
+        <w:rFonts w:cs="OpenSymbol"/>
       </w:rPr>
     </w:lvl>
   </w:abstractNum>
-  <w:abstractNum w:abstractNumId="1" w15:restartNumberingAfterBreak="0">
-    <w:nsid w:val="6B1965B4"/>
-    <w:multiLevelType w:val="multilevel"/>
-    <w:tmpl w:val="0A22350A"/>
+  <w:abstractNum w:abstractNumId="2">
     <w:lvl w:ilvl="0">
       <w:start w:val="1"/>
       <w:numFmt w:val="none"/>
@@ -455,7 +378,7 @@
       <w:lvlText w:val=""/>
       <w:lvlJc w:val="left"/>
       <w:pPr>
-        <w:ind w:left="0" w:firstLine="0"/>
+        <w:ind w:left="0" w:hanging="0"/>
       </w:pPr>
     </w:lvl>
     <w:lvl w:ilvl="1">
@@ -465,7 +388,7 @@
       <w:lvlText w:val=""/>
       <w:lvlJc w:val="left"/>
       <w:pPr>
-        <w:ind w:left="0" w:firstLine="0"/>
+        <w:ind w:left="0" w:hanging="0"/>
       </w:pPr>
     </w:lvl>
     <w:lvl w:ilvl="2">
@@ -475,7 +398,7 @@
       <w:lvlText w:val=""/>
       <w:lvlJc w:val="left"/>
       <w:pPr>
-        <w:ind w:left="0" w:firstLine="0"/>
+        <w:ind w:left="0" w:hanging="0"/>
       </w:pPr>
     </w:lvl>
     <w:lvl w:ilvl="3">
@@ -485,7 +408,7 @@
       <w:lvlText w:val=""/>
       <w:lvlJc w:val="left"/>
       <w:pPr>
-        <w:ind w:left="0" w:firstLine="0"/>
+        <w:ind w:left="0" w:hanging="0"/>
       </w:pPr>
     </w:lvl>
     <w:lvl w:ilvl="4">
@@ -495,7 +418,7 @@
       <w:lvlText w:val=""/>
       <w:lvlJc w:val="left"/>
       <w:pPr>
-        <w:ind w:left="0" w:firstLine="0"/>
+        <w:ind w:left="0" w:hanging="0"/>
       </w:pPr>
     </w:lvl>
     <w:lvl w:ilvl="5">
@@ -505,7 +428,7 @@
       <w:lvlText w:val=""/>
       <w:lvlJc w:val="left"/>
       <w:pPr>
-        <w:ind w:left="0" w:firstLine="0"/>
+        <w:ind w:left="0" w:hanging="0"/>
       </w:pPr>
     </w:lvl>
     <w:lvl w:ilvl="6">
@@ -515,7 +438,7 @@
       <w:lvlText w:val=""/>
       <w:lvlJc w:val="left"/>
       <w:pPr>
-        <w:ind w:left="0" w:firstLine="0"/>
+        <w:ind w:left="0" w:hanging="0"/>
       </w:pPr>
     </w:lvl>
     <w:lvl w:ilvl="7">
@@ -525,7 +448,7 @@
       <w:lvlText w:val=""/>
       <w:lvlJc w:val="left"/>
       <w:pPr>
-        <w:ind w:left="0" w:firstLine="0"/>
+        <w:ind w:left="0" w:hanging="0"/>
       </w:pPr>
     </w:lvl>
     <w:lvl w:ilvl="8">
@@ -535,7 +458,7 @@
       <w:lvlText w:val=""/>
       <w:lvlJc w:val="left"/>
       <w:pPr>
-        <w:ind w:left="0" w:firstLine="0"/>
+        <w:ind w:left="0" w:hanging="0"/>
       </w:pPr>
     </w:lvl>
   </w:abstractNum>
@@ -543,36 +466,38 @@
     <w:abstractNumId w:val="1"/>
   </w:num>
   <w:num w:numId="2">
-    <w:abstractNumId w:val="0"/>
+    <w:abstractNumId w:val="2"/>
   </w:num>
 </w:numbering>
 </file>
 
 <file path=word/styles.xml><?xml version="1.0" encoding="utf-8"?>
-<w:styles xmlns:mc="http://schemas.openxmlformats.org/markup-compatibility/2006" xmlns:r="http://schemas.openxmlformats.org/officeDocument/2006/relationships" xmlns:w="http://schemas.openxmlformats.org/wordprocessingml/2006/main" xmlns:w14="http://schemas.microsoft.com/office/word/2010/wordml" xmlns:w15="http://schemas.microsoft.com/office/word/2012/wordml" xmlns:w16cid="http://schemas.microsoft.com/office/word/2016/wordml/cid" xmlns:w16se="http://schemas.microsoft.com/office/word/2015/wordml/symex" mc:Ignorable="w14 w15 w16se w16cid">
+<w:styles xmlns:w="http://schemas.openxmlformats.org/wordprocessingml/2006/main" xmlns:w14="http://schemas.microsoft.com/office/word/2010/wordml" xmlns:mc="http://schemas.openxmlformats.org/markup-compatibility/2006" mc:Ignorable="w14">
   <w:docDefaults>
     <w:rPrDefault>
       <w:rPr>
-        <w:rFonts w:ascii="Liberation Serif" w:eastAsia="Noto Sans CJK SC" w:hAnsi="Liberation Serif" w:cs="Lohit Devanagari"/>
+        <w:rFonts w:ascii="Liberation Serif" w:hAnsi="Liberation Serif" w:eastAsia="Noto Sans CJK SC" w:cs="Lohit Devanagari"/>
         <w:kern w:val="2"/>
         <w:sz w:val="24"/>
         <w:szCs w:val="24"/>
         <w:lang w:val="es-MX" w:eastAsia="zh-CN" w:bidi="hi-IN"/>
       </w:rPr>
     </w:rPrDefault>
-    <w:pPrDefault/>
+    <w:pPrDefault>
+      <w:pPr/>
+    </w:pPrDefault>
   </w:docDefaults>
   <w:latentStyles w:defLockedState="0" w:defUIPriority="99" w:defSemiHidden="0" w:defUnhideWhenUsed="0" w:defQFormat="0" w:count="376">
     <w:lsdException w:name="Normal" w:uiPriority="0" w:qFormat="1"/>
     <w:lsdException w:name="heading 1" w:uiPriority="9" w:qFormat="1"/>
-    <w:lsdException w:name="heading 2" w:semiHidden="1" w:uiPriority="9" w:unhideWhenUsed="1" w:qFormat="1"/>
-    <w:lsdException w:name="heading 3" w:semiHidden="1" w:uiPriority="9" w:unhideWhenUsed="1" w:qFormat="1"/>
-    <w:lsdException w:name="heading 4" w:semiHidden="1" w:uiPriority="9" w:unhideWhenUsed="1" w:qFormat="1"/>
-    <w:lsdException w:name="heading 5" w:semiHidden="1" w:uiPriority="9" w:unhideWhenUsed="1" w:qFormat="1"/>
-    <w:lsdException w:name="heading 6" w:semiHidden="1" w:uiPriority="9" w:unhideWhenUsed="1" w:qFormat="1"/>
-    <w:lsdException w:name="heading 7" w:semiHidden="1" w:uiPriority="9" w:unhideWhenUsed="1" w:qFormat="1"/>
-    <w:lsdException w:name="heading 8" w:semiHidden="1" w:uiPriority="9" w:unhideWhenUsed="1" w:qFormat="1"/>
-    <w:lsdException w:name="heading 9" w:semiHidden="1" w:uiPriority="9" w:unhideWhenUsed="1" w:qFormat="1"/>
+    <w:lsdException w:name="heading 2" w:uiPriority="9" w:semiHidden="1" w:unhideWhenUsed="1" w:qFormat="1"/>
+    <w:lsdException w:name="heading 3" w:uiPriority="9" w:semiHidden="1" w:unhideWhenUsed="1" w:qFormat="1"/>
+    <w:lsdException w:name="heading 4" w:uiPriority="9" w:semiHidden="1" w:unhideWhenUsed="1" w:qFormat="1"/>
+    <w:lsdException w:name="heading 5" w:uiPriority="9" w:semiHidden="1" w:unhideWhenUsed="1" w:qFormat="1"/>
+    <w:lsdException w:name="heading 6" w:uiPriority="9" w:semiHidden="1" w:unhideWhenUsed="1" w:qFormat="1"/>
+    <w:lsdException w:name="heading 7" w:uiPriority="9" w:semiHidden="1" w:unhideWhenUsed="1" w:qFormat="1"/>
+    <w:lsdException w:name="heading 8" w:uiPriority="9" w:semiHidden="1" w:unhideWhenUsed="1" w:qFormat="1"/>
+    <w:lsdException w:name="heading 9" w:uiPriority="9" w:semiHidden="1" w:unhideWhenUsed="1" w:qFormat="1"/>
     <w:lsdException w:name="index 1" w:semiHidden="1" w:unhideWhenUsed="1"/>
     <w:lsdException w:name="index 2" w:semiHidden="1" w:unhideWhenUsed="1"/>
     <w:lsdException w:name="index 3" w:semiHidden="1" w:unhideWhenUsed="1"/>
@@ -582,22 +507,22 @@
     <w:lsdException w:name="index 7" w:semiHidden="1" w:unhideWhenUsed="1"/>
     <w:lsdException w:name="index 8" w:semiHidden="1" w:unhideWhenUsed="1"/>
     <w:lsdException w:name="index 9" w:semiHidden="1" w:unhideWhenUsed="1"/>
-    <w:lsdException w:name="toc 1" w:semiHidden="1" w:uiPriority="39" w:unhideWhenUsed="1"/>
-    <w:lsdException w:name="toc 2" w:semiHidden="1" w:uiPriority="39" w:unhideWhenUsed="1"/>
-    <w:lsdException w:name="toc 3" w:semiHidden="1" w:uiPriority="39" w:unhideWhenUsed="1"/>
-    <w:lsdException w:name="toc 4" w:semiHidden="1" w:uiPriority="39" w:unhideWhenUsed="1"/>
-    <w:lsdException w:name="toc 5" w:semiHidden="1" w:uiPriority="39" w:unhideWhenUsed="1"/>
-    <w:lsdException w:name="toc 6" w:semiHidden="1" w:uiPriority="39" w:unhideWhenUsed="1"/>
-    <w:lsdException w:name="toc 7" w:semiHidden="1" w:uiPriority="39" w:unhideWhenUsed="1"/>
-    <w:lsdException w:name="toc 8" w:semiHidden="1" w:uiPriority="39" w:unhideWhenUsed="1"/>
-    <w:lsdException w:name="toc 9" w:semiHidden="1" w:uiPriority="39" w:unhideWhenUsed="1"/>
+    <w:lsdException w:name="toc 1" w:uiPriority="39" w:semiHidden="1" w:unhideWhenUsed="1"/>
+    <w:lsdException w:name="toc 2" w:uiPriority="39" w:semiHidden="1" w:unhideWhenUsed="1"/>
+    <w:lsdException w:name="toc 3" w:uiPriority="39" w:semiHidden="1" w:unhideWhenUsed="1"/>
+    <w:lsdException w:name="toc 4" w:uiPriority="39" w:semiHidden="1" w:unhideWhenUsed="1"/>
+    <w:lsdException w:name="toc 5" w:uiPriority="39" w:semiHidden="1" w:unhideWhenUsed="1"/>
+    <w:lsdException w:name="toc 6" w:uiPriority="39" w:semiHidden="1" w:unhideWhenUsed="1"/>
+    <w:lsdException w:name="toc 7" w:uiPriority="39" w:semiHidden="1" w:unhideWhenUsed="1"/>
+    <w:lsdException w:name="toc 8" w:uiPriority="39" w:semiHidden="1" w:unhideWhenUsed="1"/>
+    <w:lsdException w:name="toc 9" w:uiPriority="39" w:semiHidden="1" w:unhideWhenUsed="1"/>
     <w:lsdException w:name="Normal Indent" w:semiHidden="1" w:unhideWhenUsed="1"/>
     <w:lsdException w:name="footnote text" w:semiHidden="1" w:unhideWhenUsed="1"/>
     <w:lsdException w:name="annotation text" w:semiHidden="1" w:unhideWhenUsed="1"/>
     <w:lsdException w:name="header" w:semiHidden="1" w:unhideWhenUsed="1"/>
     <w:lsdException w:name="footer" w:semiHidden="1" w:unhideWhenUsed="1"/>
     <w:lsdException w:name="index heading" w:semiHidden="1" w:unhideWhenUsed="1"/>
-    <w:lsdException w:name="caption" w:semiHidden="1" w:uiPriority="35" w:unhideWhenUsed="1" w:qFormat="1"/>
+    <w:lsdException w:name="caption" w:uiPriority="35" w:semiHidden="1" w:unhideWhenUsed="1" w:qFormat="1"/>
     <w:lsdException w:name="table of figures" w:semiHidden="1" w:unhideWhenUsed="1"/>
     <w:lsdException w:name="envelope address" w:semiHidden="1" w:unhideWhenUsed="1"/>
     <w:lsdException w:name="envelope return" w:semiHidden="1" w:unhideWhenUsed="1"/>
@@ -628,7 +553,7 @@
     <w:lsdException w:name="Title" w:uiPriority="10" w:qFormat="1"/>
     <w:lsdException w:name="Closing" w:semiHidden="1" w:unhideWhenUsed="1"/>
     <w:lsdException w:name="Signature" w:semiHidden="1" w:unhideWhenUsed="1"/>
-    <w:lsdException w:name="Default Paragraph Font" w:semiHidden="1" w:uiPriority="1" w:unhideWhenUsed="1"/>
+    <w:lsdException w:name="Default Paragraph Font" w:uiPriority="1" w:semiHidden="1" w:unhideWhenUsed="1"/>
     <w:lsdException w:name="Body Text" w:semiHidden="1" w:unhideWhenUsed="1"/>
     <w:lsdException w:name="Body Text Indent" w:semiHidden="1" w:unhideWhenUsed="1"/>
     <w:lsdException w:name="List Continue" w:semiHidden="1" w:unhideWhenUsed="1"/>
@@ -828,8 +753,8 @@
     <w:lsdException w:name="Subtle Reference" w:uiPriority="31" w:qFormat="1"/>
     <w:lsdException w:name="Intense Reference" w:uiPriority="32" w:qFormat="1"/>
     <w:lsdException w:name="Book Title" w:uiPriority="33" w:qFormat="1"/>
-    <w:lsdException w:name="Bibliography" w:semiHidden="1" w:uiPriority="37" w:unhideWhenUsed="1"/>
-    <w:lsdException w:name="TOC Heading" w:semiHidden="1" w:uiPriority="39" w:unhideWhenUsed="1" w:qFormat="1"/>
+    <w:lsdException w:name="Bibliography" w:uiPriority="37" w:semiHidden="1" w:unhideWhenUsed="1"/>
+    <w:lsdException w:name="TOC Heading" w:uiPriority="39" w:semiHidden="1" w:unhideWhenUsed="1" w:qFormat="1"/>
     <w:lsdException w:name="Plain Table 1" w:uiPriority="41"/>
     <w:lsdException w:name="Plain Table 2" w:uiPriority="42"/>
     <w:lsdException w:name="Plain Table 3" w:uiPriority="43"/>
@@ -940,15 +865,189 @@
     <w:lsdException w:name="Unresolved Mention" w:semiHidden="1" w:unhideWhenUsed="1"/>
     <w:lsdException w:name="Smart Link" w:semiHidden="1" w:unhideWhenUsed="1"/>
   </w:latentStyles>
-  <w:style w:type="paragraph" w:default="1" w:styleId="Normal">
+  <w:style w:type="paragraph" w:styleId="Normal" w:default="1">
     <w:name w:val="Normal"/>
     <w:qFormat/>
-  </w:style>
-  <w:style w:type="character" w:default="1" w:styleId="Fuentedeprrafopredeter">
+    <w:pPr>
+      <w:widowControl/>
+      <w:bidi w:val="0"/>
+      <w:jc w:val="left"/>
+    </w:pPr>
+    <w:rPr>
+      <w:rFonts w:ascii="Liberation Serif" w:hAnsi="Liberation Serif" w:eastAsia="Noto Sans CJK SC" w:cs="Lohit Devanagari"/>
+      <w:color w:val="auto"/>
+      <w:kern w:val="2"/>
+      <w:sz w:val="24"/>
+      <w:szCs w:val="24"/>
+      <w:lang w:val="es-MX" w:eastAsia="zh-CN" w:bidi="hi-IN"/>
+    </w:rPr>
+  </w:style>
+  <w:style w:type="character" w:styleId="DefaultParagraphFont" w:default="1">
     <w:name w:val="Default Paragraph Font"/>
     <w:uiPriority w:val="1"/>
     <w:semiHidden/>
     <w:unhideWhenUsed/>
+    <w:qFormat/>
+    <w:rPr/>
+  </w:style>
+  <w:style w:type="character" w:styleId="Vietas" w:customStyle="1">
+    <w:name w:val="Viñetas"/>
+    <w:qFormat/>
+    <w:rPr>
+      <w:rFonts w:ascii="OpenSymbol" w:hAnsi="OpenSymbol" w:eastAsia="OpenSymbol" w:cs="OpenSymbol"/>
+    </w:rPr>
+  </w:style>
+  <w:style w:type="character" w:styleId="ListLabel1">
+    <w:name w:val="ListLabel 1"/>
+    <w:qFormat/>
+    <w:rPr>
+      <w:rFonts w:cs="OpenSymbol"/>
+    </w:rPr>
+  </w:style>
+  <w:style w:type="character" w:styleId="ListLabel2">
+    <w:name w:val="ListLabel 2"/>
+    <w:qFormat/>
+    <w:rPr>
+      <w:rFonts w:cs="OpenSymbol"/>
+    </w:rPr>
+  </w:style>
+  <w:style w:type="character" w:styleId="ListLabel3">
+    <w:name w:val="ListLabel 3"/>
+    <w:qFormat/>
+    <w:rPr>
+      <w:rFonts w:cs="OpenSymbol"/>
+    </w:rPr>
+  </w:style>
+  <w:style w:type="character" w:styleId="ListLabel4">
+    <w:name w:val="ListLabel 4"/>
+    <w:qFormat/>
+    <w:rPr>
+      <w:rFonts w:cs="OpenSymbol"/>
+    </w:rPr>
+  </w:style>
+  <w:style w:type="character" w:styleId="ListLabel5">
+    <w:name w:val="ListLabel 5"/>
+    <w:qFormat/>
+    <w:rPr>
+      <w:rFonts w:cs="OpenSymbol"/>
+    </w:rPr>
+  </w:style>
+  <w:style w:type="character" w:styleId="ListLabel6">
+    <w:name w:val="ListLabel 6"/>
+    <w:qFormat/>
+    <w:rPr>
+      <w:rFonts w:cs="OpenSymbol"/>
+    </w:rPr>
+  </w:style>
+  <w:style w:type="character" w:styleId="ListLabel7">
+    <w:name w:val="ListLabel 7"/>
+    <w:qFormat/>
+    <w:rPr>
+      <w:rFonts w:cs="OpenSymbol"/>
+    </w:rPr>
+  </w:style>
+  <w:style w:type="character" w:styleId="ListLabel8">
+    <w:name w:val="ListLabel 8"/>
+    <w:qFormat/>
+    <w:rPr>
+      <w:rFonts w:cs="OpenSymbol"/>
+    </w:rPr>
+  </w:style>
+  <w:style w:type="character" w:styleId="ListLabel9">
+    <w:name w:val="ListLabel 9"/>
+    <w:qFormat/>
+    <w:rPr>
+      <w:rFonts w:cs="OpenSymbol"/>
+    </w:rPr>
+  </w:style>
+  <w:style w:type="paragraph" w:styleId="Ttulo">
+    <w:name w:val="Título"/>
+    <w:basedOn w:val="Normal"/>
+    <w:next w:val="Cuerpodetexto"/>
+    <w:qFormat/>
+    <w:pPr>
+      <w:keepNext w:val="true"/>
+      <w:spacing w:before="240" w:after="120"/>
+    </w:pPr>
+    <w:rPr>
+      <w:rFonts w:ascii="Liberation Sans" w:hAnsi="Liberation Sans" w:eastAsia="Noto Sans CJK SC" w:cs="Lohit Devanagari"/>
+      <w:sz w:val="28"/>
+      <w:szCs w:val="28"/>
+    </w:rPr>
+  </w:style>
+  <w:style w:type="paragraph" w:styleId="Cuerpodetexto">
+    <w:name w:val="Body Text"/>
+    <w:basedOn w:val="Normal"/>
+    <w:pPr>
+      <w:spacing w:lineRule="auto" w:line="276" w:before="0" w:after="140"/>
+    </w:pPr>
+    <w:rPr/>
+  </w:style>
+  <w:style w:type="paragraph" w:styleId="Lista">
+    <w:name w:val="List"/>
+    <w:basedOn w:val="Cuerpodetexto"/>
+    <w:pPr/>
+    <w:rPr/>
+  </w:style>
+  <w:style w:type="paragraph" w:styleId="Leyenda">
+    <w:name w:val="Caption"/>
+    <w:basedOn w:val="Normal"/>
+    <w:qFormat/>
+    <w:pPr>
+      <w:suppressLineNumbers/>
+      <w:spacing w:before="120" w:after="120"/>
+    </w:pPr>
+    <w:rPr>
+      <w:rFonts w:cs="Lohit Devanagari"/>
+      <w:i/>
+      <w:iCs/>
+      <w:sz w:val="24"/>
+      <w:szCs w:val="24"/>
+    </w:rPr>
+  </w:style>
+  <w:style w:type="paragraph" w:styleId="Ndice" w:customStyle="1">
+    <w:name w:val="Índice"/>
+    <w:basedOn w:val="Normal"/>
+    <w:qFormat/>
+    <w:pPr>
+      <w:suppressLineNumbers/>
+    </w:pPr>
+    <w:rPr/>
+  </w:style>
+  <w:style w:type="paragraph" w:styleId="Titular">
+    <w:name w:val="Title"/>
+    <w:basedOn w:val="Normal"/>
+    <w:uiPriority w:val="10"/>
+    <w:qFormat/>
+    <w:pPr>
+      <w:jc w:val="center"/>
+    </w:pPr>
+    <w:rPr>
+      <w:b/>
+      <w:bCs/>
+      <w:sz w:val="56"/>
+      <w:szCs w:val="56"/>
+    </w:rPr>
+  </w:style>
+  <w:style w:type="paragraph" w:styleId="Caption">
+    <w:name w:val="caption"/>
+    <w:basedOn w:val="Normal"/>
+    <w:qFormat/>
+    <w:pPr>
+      <w:suppressLineNumbers/>
+      <w:spacing w:before="120" w:after="120"/>
+    </w:pPr>
+    <w:rPr>
+      <w:i/>
+      <w:iCs/>
+    </w:rPr>
+  </w:style>
+  <w:style w:type="numbering" w:styleId="NoList" w:default="1">
+    <w:name w:val="No List"/>
+    <w:uiPriority w:val="99"/>
+    <w:semiHidden/>
+    <w:unhideWhenUsed/>
+    <w:qFormat/>
   </w:style>
   <w:style w:type="table" w:default="1" w:styleId="Tablanormal">
     <w:name w:val="Normal Table"/>
@@ -964,67 +1063,6 @@
         <w:right w:w="108" w:type="dxa"/>
       </w:tblCellMar>
     </w:tblPr>
-  </w:style>
-  <w:style w:type="numbering" w:default="1" w:styleId="Sinlista">
-    <w:name w:val="No List"/>
-    <w:uiPriority w:val="99"/>
-    <w:semiHidden/>
-    <w:unhideWhenUsed/>
-  </w:style>
-  <w:style w:type="character" w:customStyle="1" w:styleId="Vietas">
-    <w:name w:val="Viñetas"/>
-    <w:qFormat/>
-    <w:rPr>
-      <w:rFonts w:ascii="OpenSymbol" w:eastAsia="OpenSymbol" w:hAnsi="OpenSymbol" w:cs="OpenSymbol"/>
-    </w:rPr>
-  </w:style>
-  <w:style w:type="paragraph" w:styleId="Ttulo">
-    <w:name w:val="Title"/>
-    <w:basedOn w:val="Normal"/>
-    <w:next w:val="Textoindependiente"/>
-    <w:uiPriority w:val="10"/>
-    <w:qFormat/>
-    <w:pPr>
-      <w:jc w:val="center"/>
-    </w:pPr>
-    <w:rPr>
-      <w:b/>
-      <w:bCs/>
-      <w:sz w:val="56"/>
-      <w:szCs w:val="56"/>
-    </w:rPr>
-  </w:style>
-  <w:style w:type="paragraph" w:styleId="Textoindependiente">
-    <w:name w:val="Body Text"/>
-    <w:basedOn w:val="Normal"/>
-    <w:pPr>
-      <w:spacing w:after="140" w:line="276" w:lineRule="auto"/>
-    </w:pPr>
-  </w:style>
-  <w:style w:type="paragraph" w:styleId="Lista">
-    <w:name w:val="List"/>
-    <w:basedOn w:val="Textoindependiente"/>
-  </w:style>
-  <w:style w:type="paragraph" w:styleId="Descripcin">
-    <w:name w:val="caption"/>
-    <w:basedOn w:val="Normal"/>
-    <w:qFormat/>
-    <w:pPr>
-      <w:suppressLineNumbers/>
-      <w:spacing w:before="120" w:after="120"/>
-    </w:pPr>
-    <w:rPr>
-      <w:i/>
-      <w:iCs/>
-    </w:rPr>
-  </w:style>
-  <w:style w:type="paragraph" w:customStyle="1" w:styleId="ndice">
-    <w:name w:val="Índice"/>
-    <w:basedOn w:val="Normal"/>
-    <w:qFormat/>
-    <w:pPr>
-      <w:suppressLineNumbers/>
-    </w:pPr>
   </w:style>
 </w:styles>
 </file>

</xml_diff>

<commit_message>
cambio en el docx
</commit_message>
<xml_diff>
--- a/especificaciones de las peticiones.docx
+++ b/especificaciones de las peticiones.docx
@@ -1,230 +1,179 @@
 
 <file path=word/document.xml><?xml version="1.0" encoding="utf-8"?>
-<w:document xmlns:o="urn:schemas-microsoft-com:office:office" xmlns:r="http://schemas.openxmlformats.org/officeDocument/2006/relationships" xmlns:v="urn:schemas-microsoft-com:vml" xmlns:w="http://schemas.openxmlformats.org/wordprocessingml/2006/main" xmlns:w10="urn:schemas-microsoft-com:office:word" xmlns:wp="http://schemas.openxmlformats.org/drawingml/2006/wordprocessingDrawing" xmlns:wps="http://schemas.microsoft.com/office/word/2010/wordprocessingShape" xmlns:wpg="http://schemas.microsoft.com/office/word/2010/wordprocessingGroup" xmlns:mc="http://schemas.openxmlformats.org/markup-compatibility/2006" xmlns:wp14="http://schemas.microsoft.com/office/word/2010/wordprocessingDrawing" xmlns:w14="http://schemas.microsoft.com/office/word/2010/wordml" mc:Ignorable="w14 wp14">
+<w:document xmlns:wpc="http://schemas.microsoft.com/office/word/2010/wordprocessingCanvas" xmlns:cx="http://schemas.microsoft.com/office/drawing/2014/chartex" xmlns:cx1="http://schemas.microsoft.com/office/drawing/2015/9/8/chartex" xmlns:cx2="http://schemas.microsoft.com/office/drawing/2015/10/21/chartex" xmlns:cx3="http://schemas.microsoft.com/office/drawing/2016/5/9/chartex" xmlns:cx4="http://schemas.microsoft.com/office/drawing/2016/5/10/chartex" xmlns:cx5="http://schemas.microsoft.com/office/drawing/2016/5/11/chartex" xmlns:cx6="http://schemas.microsoft.com/office/drawing/2016/5/12/chartex" xmlns:cx7="http://schemas.microsoft.com/office/drawing/2016/5/13/chartex" xmlns:cx8="http://schemas.microsoft.com/office/drawing/2016/5/14/chartex" xmlns:mc="http://schemas.openxmlformats.org/markup-compatibility/2006" xmlns:aink="http://schemas.microsoft.com/office/drawing/2016/ink" xmlns:am3d="http://schemas.microsoft.com/office/drawing/2017/model3d" xmlns:o="urn:schemas-microsoft-com:office:office" xmlns:r="http://schemas.openxmlformats.org/officeDocument/2006/relationships" xmlns:m="http://schemas.openxmlformats.org/officeDocument/2006/math" xmlns:v="urn:schemas-microsoft-com:vml" xmlns:wp14="http://schemas.microsoft.com/office/word/2010/wordprocessingDrawing" xmlns:wp="http://schemas.openxmlformats.org/drawingml/2006/wordprocessingDrawing" xmlns:w10="urn:schemas-microsoft-com:office:word" xmlns:w="http://schemas.openxmlformats.org/wordprocessingml/2006/main" xmlns:w14="http://schemas.microsoft.com/office/word/2010/wordml" xmlns:w15="http://schemas.microsoft.com/office/word/2012/wordml" xmlns:w16cid="http://schemas.microsoft.com/office/word/2016/wordml/cid" xmlns:w16se="http://schemas.microsoft.com/office/word/2015/wordml/symex" xmlns:wpg="http://schemas.microsoft.com/office/word/2010/wordprocessingGroup" xmlns:wpi="http://schemas.microsoft.com/office/word/2010/wordprocessingInk" xmlns:wne="http://schemas.microsoft.com/office/word/2006/wordml" xmlns:wps="http://schemas.microsoft.com/office/word/2010/wordprocessingShape" mc:Ignorable="w14 w15 w16se w16cid wp14">
   <w:body>
     <w:p>
       <w:pPr>
-        <w:pStyle w:val="Titular"/>
+        <w:pStyle w:val="Ttulo"/>
         <w:spacing w:before="240" w:after="120"/>
-        <w:rPr/>
-      </w:pPr>
-      <w:r>
-        <w:rPr/>
+      </w:pPr>
+      <w:r>
         <w:t>Archivo de especificaciones de los objetos</w:t>
       </w:r>
     </w:p>
     <w:p>
       <w:pPr>
-        <w:pStyle w:val="Cuerpodetexto"/>
-        <w:rPr/>
-      </w:pPr>
-      <w:r>
-        <w:rPr/>
+        <w:pStyle w:val="Textoindependiente"/>
+      </w:pPr>
+      <w:r>
         <w:t>estatus: ok → todo salio bien</w:t>
       </w:r>
     </w:p>
     <w:p>
       <w:pPr>
-        <w:pStyle w:val="Cuerpodetexto"/>
-        <w:rPr/>
-      </w:pPr>
-      <w:r>
-        <w:rPr/>
-        <w:t xml:space="preserve">estatus: </w:t>
-      </w:r>
-      <w:r>
-        <w:rPr/>
-        <w:t>fallo</w:t>
-      </w:r>
-      <w:r>
-        <w:rPr/>
-        <w:t xml:space="preserve"> → hubo un error</w:t>
-      </w:r>
-    </w:p>
-    <w:p>
-      <w:pPr>
-        <w:pStyle w:val="Cuerpodetexto"/>
-        <w:rPr/>
-      </w:pPr>
-      <w:r>
-        <w:rPr/>
+        <w:pStyle w:val="Textoindependiente"/>
+      </w:pPr>
+      <w:r>
+        <w:t>estatus: fallo → hubo un error</w:t>
+      </w:r>
+    </w:p>
+    <w:p>
+      <w:pPr>
+        <w:pStyle w:val="Textoindependiente"/>
+      </w:pPr>
+      <w:r>
         <w:t>mensaje: define el resultado de la peticion, si el estatus es false, aquí se describe el error</w:t>
       </w:r>
     </w:p>
     <w:p>
       <w:pPr>
-        <w:pStyle w:val="Cuerpodetexto"/>
-        <w:rPr/>
-      </w:pPr>
-      <w:r>
-        <w:rPr/>
-        <w:t xml:space="preserve">id: sera </w:t>
-      </w:r>
-      <w:r>
-        <w:rPr/>
-        <w:t>definido por la base de datos de mongo</w:t>
-      </w:r>
-    </w:p>
-    <w:p>
-      <w:pPr>
-        <w:pStyle w:val="Cuerpodetexto"/>
-        <w:rPr/>
-      </w:pPr>
-      <w:r>
-        <w:rPr/>
+        <w:pStyle w:val="Textoindependiente"/>
+      </w:pPr>
+      <w:r>
+        <w:t>id: sera definido por la base de datos de mongo</w:t>
+      </w:r>
+    </w:p>
+    <w:p>
+      <w:pPr>
+        <w:pStyle w:val="Textoindependiente"/>
+      </w:pPr>
+      <w:r>
         <w:t>archivo de configuracion (pendiente definir):</w:t>
       </w:r>
     </w:p>
     <w:p>
       <w:pPr>
-        <w:pStyle w:val="Cuerpodetexto"/>
+        <w:pStyle w:val="Textoindependiente"/>
         <w:numPr>
           <w:ilvl w:val="0"/>
           <w:numId w:val="1"/>
         </w:numPr>
-        <w:rPr/>
-      </w:pPr>
-      <w:r>
-        <w:rPr/>
+      </w:pPr>
+      <w:r>
         <w:t>Descripcion: string</w:t>
       </w:r>
     </w:p>
     <w:p>
       <w:pPr>
-        <w:pStyle w:val="Cuerpodetexto"/>
+        <w:pStyle w:val="Textoindependiente"/>
         <w:numPr>
           <w:ilvl w:val="0"/>
           <w:numId w:val="1"/>
         </w:numPr>
-        <w:rPr/>
-      </w:pPr>
-      <w:r>
-        <w:rPr/>
+      </w:pPr>
+      <w:r>
         <w:t>version: numerico</w:t>
       </w:r>
     </w:p>
     <w:p>
       <w:pPr>
-        <w:pStyle w:val="Cuerpodetexto"/>
+        <w:pStyle w:val="Textoindependiente"/>
         <w:numPr>
           <w:ilvl w:val="0"/>
           <w:numId w:val="1"/>
         </w:numPr>
-        <w:rPr/>
-      </w:pPr>
-      <w:r>
-        <w:rPr/>
-        <w:t>cambio hecho: string</w:t>
-      </w:r>
-    </w:p>
-    <w:p>
-      <w:pPr>
-        <w:pStyle w:val="Cuerpodetexto"/>
+      </w:pPr>
+      <w:r>
+        <w:t>tipos de dato: char</w:t>
+      </w:r>
+      <w:r>
+        <w:t xml:space="preserve">      ej: (C, N</w:t>
+      </w:r>
+      <w:bookmarkStart w:id="0" w:name="_GoBack"/>
+      <w:bookmarkEnd w:id="0"/>
+      <w:r>
+        <w:t>) [Categórico, numérico)</w:t>
+      </w:r>
+    </w:p>
+    <w:p>
+      <w:pPr>
+        <w:pStyle w:val="Textoindependiente"/>
         <w:numPr>
           <w:ilvl w:val="0"/>
           <w:numId w:val="1"/>
         </w:numPr>
-        <w:rPr/>
-      </w:pPr>
-      <w:r>
-        <w:rPr/>
-        <w:t>tipos de dato: arreglo de strings      ej: (int, char, int, float, string)</w:t>
-      </w:r>
-    </w:p>
-    <w:p>
-      <w:pPr>
-        <w:pStyle w:val="Cuerpodetexto"/>
+      </w:pPr>
+      <w:r>
+        <w:t>posición de target: numérico</w:t>
+      </w:r>
+    </w:p>
+    <w:p>
+      <w:pPr>
+        <w:pStyle w:val="Textoindependiente"/>
         <w:numPr>
           <w:ilvl w:val="0"/>
           <w:numId w:val="1"/>
         </w:numPr>
-        <w:rPr/>
-      </w:pPr>
-      <w:r>
-        <w:rPr/>
-        <w:t>posición de target: numérico</w:t>
-      </w:r>
-    </w:p>
-    <w:p>
-      <w:pPr>
-        <w:pStyle w:val="Cuerpodetexto"/>
+      </w:pPr>
+      <w:r>
+        <w:t>lista de expresion regular: a definir</w:t>
+      </w:r>
+    </w:p>
+    <w:p>
+      <w:pPr>
+        <w:pStyle w:val="Textoindependiente"/>
         <w:numPr>
           <w:ilvl w:val="0"/>
           <w:numId w:val="1"/>
         </w:numPr>
-        <w:rPr/>
-      </w:pPr>
-      <w:r>
-        <w:rPr/>
-        <w:t>lista de expresion regular: a definir</w:t>
-      </w:r>
-      <w:bookmarkStart w:id="0" w:name="_GoBack"/>
-      <w:bookmarkEnd w:id="0"/>
-    </w:p>
-    <w:p>
-      <w:pPr>
-        <w:pStyle w:val="Cuerpodetexto"/>
+      </w:pPr>
+      <w:r>
+        <w:t>valor nul</w:t>
+      </w:r>
+      <w:r>
+        <w:t>o: ‘?’</w:t>
+      </w:r>
+    </w:p>
+    <w:p>
+      <w:pPr>
+        <w:pStyle w:val="Textoindependiente"/>
         <w:numPr>
           <w:ilvl w:val="0"/>
           <w:numId w:val="1"/>
         </w:numPr>
-        <w:rPr/>
-      </w:pPr>
-      <w:r>
-        <w:rPr/>
-        <w:t>valor nulo: ‘?’</w:t>
-      </w:r>
-    </w:p>
-    <w:p>
-      <w:pPr>
-        <w:pStyle w:val="Cuerpodetexto"/>
-        <w:numPr>
-          <w:ilvl w:val="0"/>
-          <w:numId w:val="1"/>
-        </w:numPr>
-        <w:rPr/>
-      </w:pPr>
-      <w:r>
-        <w:rPr/>
+      </w:pPr>
+      <w:r>
         <w:t>ruta de guardado: /archivos/</w:t>
       </w:r>
     </w:p>
     <w:p>
       <w:pPr>
-        <w:pStyle w:val="Cuerpodetexto"/>
-        <w:ind w:left="720" w:hanging="0"/>
-        <w:rPr/>
-      </w:pPr>
-      <w:r>
-        <w:rPr/>
-      </w:r>
-    </w:p>
-    <w:p>
-      <w:pPr>
-        <w:pStyle w:val="Cuerpodetexto"/>
-        <w:spacing w:lineRule="auto" w:line="276" w:before="0" w:after="140"/>
-        <w:rPr/>
-      </w:pPr>
-      <w:r>
-        <w:rPr/>
-      </w:r>
+        <w:pStyle w:val="Textoindependiente"/>
+        <w:ind w:left="720"/>
+      </w:pPr>
+    </w:p>
+    <w:p>
+      <w:pPr>
+        <w:pStyle w:val="Textoindependiente"/>
+      </w:pPr>
     </w:p>
     <w:sectPr>
-      <w:type w:val="nextPage"/>
       <w:pgSz w:w="12240" w:h="15840"/>
-      <w:pgMar w:left="1134" w:right="1134" w:header="0" w:top="1134" w:footer="0" w:bottom="1134" w:gutter="0"/>
-      <w:pgNumType w:fmt="decimal"/>
-      <w:formProt w:val="false"/>
-      <w:textDirection w:val="lrTb"/>
-      <w:docGrid w:type="default" w:linePitch="100" w:charSpace="0"/>
+      <w:pgMar w:top="1134" w:right="1134" w:bottom="1134" w:left="1134" w:header="0" w:footer="0" w:gutter="0"/>
+      <w:cols w:space="720"/>
+      <w:formProt w:val="0"/>
+      <w:docGrid w:linePitch="100"/>
     </w:sectPr>
   </w:body>
 </w:document>
 </file>
 
 <file path=word/numbering.xml><?xml version="1.0" encoding="utf-8"?>
-<w:numbering xmlns:w="http://schemas.openxmlformats.org/wordprocessingml/2006/main" xmlns:o="urn:schemas-microsoft-com:office:office" xmlns:r="http://schemas.openxmlformats.org/officeDocument/2006/relationships" xmlns:v="urn:schemas-microsoft-com:vml">
-  <w:abstractNum w:abstractNumId="1">
+<w:numbering xmlns:wpc="http://schemas.microsoft.com/office/word/2010/wordprocessingCanvas" xmlns:cx="http://schemas.microsoft.com/office/drawing/2014/chartex" xmlns:cx1="http://schemas.microsoft.com/office/drawing/2015/9/8/chartex" xmlns:cx2="http://schemas.microsoft.com/office/drawing/2015/10/21/chartex" xmlns:cx3="http://schemas.microsoft.com/office/drawing/2016/5/9/chartex" xmlns:cx4="http://schemas.microsoft.com/office/drawing/2016/5/10/chartex" xmlns:cx5="http://schemas.microsoft.com/office/drawing/2016/5/11/chartex" xmlns:cx6="http://schemas.microsoft.com/office/drawing/2016/5/12/chartex" xmlns:cx7="http://schemas.microsoft.com/office/drawing/2016/5/13/chartex" xmlns:cx8="http://schemas.microsoft.com/office/drawing/2016/5/14/chartex" xmlns:mc="http://schemas.openxmlformats.org/markup-compatibility/2006" xmlns:aink="http://schemas.microsoft.com/office/drawing/2016/ink" xmlns:am3d="http://schemas.microsoft.com/office/drawing/2017/model3d" xmlns:o="urn:schemas-microsoft-com:office:office" xmlns:r="http://schemas.openxmlformats.org/officeDocument/2006/relationships" xmlns:m="http://schemas.openxmlformats.org/officeDocument/2006/math" xmlns:v="urn:schemas-microsoft-com:vml" xmlns:wp14="http://schemas.microsoft.com/office/word/2010/wordprocessingDrawing" xmlns:wp="http://schemas.openxmlformats.org/drawingml/2006/wordprocessingDrawing" xmlns:w10="urn:schemas-microsoft-com:office:word" xmlns:w="http://schemas.openxmlformats.org/wordprocessingml/2006/main" xmlns:w14="http://schemas.microsoft.com/office/word/2010/wordml" xmlns:w15="http://schemas.microsoft.com/office/word/2012/wordml" xmlns:w16cid="http://schemas.microsoft.com/office/word/2016/wordml/cid" xmlns:w16se="http://schemas.microsoft.com/office/word/2015/wordml/symex" xmlns:wpg="http://schemas.microsoft.com/office/word/2010/wordprocessingGroup" xmlns:wpi="http://schemas.microsoft.com/office/word/2010/wordprocessingInk" xmlns:wne="http://schemas.microsoft.com/office/word/2006/wordml" xmlns:wps="http://schemas.microsoft.com/office/word/2010/wordprocessingShape" mc:Ignorable="w14 w15 w16se w16cid wp14">
+  <w:abstractNum w:abstractNumId="0" w15:restartNumberingAfterBreak="0">
+    <w:nsid w:val="271C2284"/>
+    <w:multiLevelType w:val="multilevel"/>
+    <w:tmpl w:val="AFA4C0CA"/>
     <w:lvl w:ilvl="0">
       <w:start w:val="1"/>
       <w:numFmt w:val="bullet"/>
@@ -237,8 +186,7 @@
         <w:ind w:left="720" w:hanging="360"/>
       </w:pPr>
       <w:rPr>
-        <w:rFonts w:ascii="Symbol" w:hAnsi="Symbol" w:cs="Symbol" w:hint="default"/>
-        <w:rFonts w:cs="OpenSymbol"/>
+        <w:rFonts w:ascii="Symbol" w:hAnsi="Symbol" w:cs="OpenSymbol" w:hint="default"/>
       </w:rPr>
     </w:lvl>
     <w:lvl w:ilvl="1">
@@ -254,7 +202,6 @@
       </w:pPr>
       <w:rPr>
         <w:rFonts w:ascii="OpenSymbol" w:hAnsi="OpenSymbol" w:cs="OpenSymbol" w:hint="default"/>
-        <w:rFonts w:cs="OpenSymbol"/>
       </w:rPr>
     </w:lvl>
     <w:lvl w:ilvl="2">
@@ -270,7 +217,6 @@
       </w:pPr>
       <w:rPr>
         <w:rFonts w:ascii="OpenSymbol" w:hAnsi="OpenSymbol" w:cs="OpenSymbol" w:hint="default"/>
-        <w:rFonts w:cs="OpenSymbol"/>
       </w:rPr>
     </w:lvl>
     <w:lvl w:ilvl="3">
@@ -285,8 +231,7 @@
         <w:ind w:left="1800" w:hanging="360"/>
       </w:pPr>
       <w:rPr>
-        <w:rFonts w:ascii="Symbol" w:hAnsi="Symbol" w:cs="Symbol" w:hint="default"/>
-        <w:rFonts w:cs="OpenSymbol"/>
+        <w:rFonts w:ascii="Symbol" w:hAnsi="Symbol" w:cs="OpenSymbol" w:hint="default"/>
       </w:rPr>
     </w:lvl>
     <w:lvl w:ilvl="4">
@@ -302,7 +247,6 @@
       </w:pPr>
       <w:rPr>
         <w:rFonts w:ascii="OpenSymbol" w:hAnsi="OpenSymbol" w:cs="OpenSymbol" w:hint="default"/>
-        <w:rFonts w:cs="OpenSymbol"/>
       </w:rPr>
     </w:lvl>
     <w:lvl w:ilvl="5">
@@ -318,7 +262,6 @@
       </w:pPr>
       <w:rPr>
         <w:rFonts w:ascii="OpenSymbol" w:hAnsi="OpenSymbol" w:cs="OpenSymbol" w:hint="default"/>
-        <w:rFonts w:cs="OpenSymbol"/>
       </w:rPr>
     </w:lvl>
     <w:lvl w:ilvl="6">
@@ -333,8 +276,7 @@
         <w:ind w:left="2880" w:hanging="360"/>
       </w:pPr>
       <w:rPr>
-        <w:rFonts w:ascii="Symbol" w:hAnsi="Symbol" w:cs="Symbol" w:hint="default"/>
-        <w:rFonts w:cs="OpenSymbol"/>
+        <w:rFonts w:ascii="Symbol" w:hAnsi="Symbol" w:cs="OpenSymbol" w:hint="default"/>
       </w:rPr>
     </w:lvl>
     <w:lvl w:ilvl="7">
@@ -350,7 +292,6 @@
       </w:pPr>
       <w:rPr>
         <w:rFonts w:ascii="OpenSymbol" w:hAnsi="OpenSymbol" w:cs="OpenSymbol" w:hint="default"/>
-        <w:rFonts w:cs="OpenSymbol"/>
       </w:rPr>
     </w:lvl>
     <w:lvl w:ilvl="8">
@@ -366,11 +307,13 @@
       </w:pPr>
       <w:rPr>
         <w:rFonts w:ascii="OpenSymbol" w:hAnsi="OpenSymbol" w:cs="OpenSymbol" w:hint="default"/>
-        <w:rFonts w:cs="OpenSymbol"/>
       </w:rPr>
     </w:lvl>
   </w:abstractNum>
-  <w:abstractNum w:abstractNumId="2">
+  <w:abstractNum w:abstractNumId="1" w15:restartNumberingAfterBreak="0">
+    <w:nsid w:val="4EC23D33"/>
+    <w:multiLevelType w:val="multilevel"/>
+    <w:tmpl w:val="12AA5070"/>
     <w:lvl w:ilvl="0">
       <w:start w:val="1"/>
       <w:numFmt w:val="none"/>
@@ -378,7 +321,7 @@
       <w:lvlText w:val=""/>
       <w:lvlJc w:val="left"/>
       <w:pPr>
-        <w:ind w:left="0" w:hanging="0"/>
+        <w:ind w:left="0" w:firstLine="0"/>
       </w:pPr>
     </w:lvl>
     <w:lvl w:ilvl="1">
@@ -388,7 +331,7 @@
       <w:lvlText w:val=""/>
       <w:lvlJc w:val="left"/>
       <w:pPr>
-        <w:ind w:left="0" w:hanging="0"/>
+        <w:ind w:left="0" w:firstLine="0"/>
       </w:pPr>
     </w:lvl>
     <w:lvl w:ilvl="2">
@@ -398,7 +341,7 @@
       <w:lvlText w:val=""/>
       <w:lvlJc w:val="left"/>
       <w:pPr>
-        <w:ind w:left="0" w:hanging="0"/>
+        <w:ind w:left="0" w:firstLine="0"/>
       </w:pPr>
     </w:lvl>
     <w:lvl w:ilvl="3">
@@ -408,7 +351,7 @@
       <w:lvlText w:val=""/>
       <w:lvlJc w:val="left"/>
       <w:pPr>
-        <w:ind w:left="0" w:hanging="0"/>
+        <w:ind w:left="0" w:firstLine="0"/>
       </w:pPr>
     </w:lvl>
     <w:lvl w:ilvl="4">
@@ -418,7 +361,7 @@
       <w:lvlText w:val=""/>
       <w:lvlJc w:val="left"/>
       <w:pPr>
-        <w:ind w:left="0" w:hanging="0"/>
+        <w:ind w:left="0" w:firstLine="0"/>
       </w:pPr>
     </w:lvl>
     <w:lvl w:ilvl="5">
@@ -428,7 +371,7 @@
       <w:lvlText w:val=""/>
       <w:lvlJc w:val="left"/>
       <w:pPr>
-        <w:ind w:left="0" w:hanging="0"/>
+        <w:ind w:left="0" w:firstLine="0"/>
       </w:pPr>
     </w:lvl>
     <w:lvl w:ilvl="6">
@@ -438,7 +381,7 @@
       <w:lvlText w:val=""/>
       <w:lvlJc w:val="left"/>
       <w:pPr>
-        <w:ind w:left="0" w:hanging="0"/>
+        <w:ind w:left="0" w:firstLine="0"/>
       </w:pPr>
     </w:lvl>
     <w:lvl w:ilvl="7">
@@ -448,7 +391,7 @@
       <w:lvlText w:val=""/>
       <w:lvlJc w:val="left"/>
       <w:pPr>
-        <w:ind w:left="0" w:hanging="0"/>
+        <w:ind w:left="0" w:firstLine="0"/>
       </w:pPr>
     </w:lvl>
     <w:lvl w:ilvl="8">
@@ -458,46 +401,44 @@
       <w:lvlText w:val=""/>
       <w:lvlJc w:val="left"/>
       <w:pPr>
-        <w:ind w:left="0" w:hanging="0"/>
+        <w:ind w:left="0" w:firstLine="0"/>
       </w:pPr>
     </w:lvl>
   </w:abstractNum>
   <w:num w:numId="1">
-    <w:abstractNumId w:val="1"/>
+    <w:abstractNumId w:val="0"/>
   </w:num>
   <w:num w:numId="2">
-    <w:abstractNumId w:val="2"/>
+    <w:abstractNumId w:val="1"/>
   </w:num>
 </w:numbering>
 </file>
 
 <file path=word/styles.xml><?xml version="1.0" encoding="utf-8"?>
-<w:styles xmlns:w="http://schemas.openxmlformats.org/wordprocessingml/2006/main" xmlns:w14="http://schemas.microsoft.com/office/word/2010/wordml" xmlns:mc="http://schemas.openxmlformats.org/markup-compatibility/2006" mc:Ignorable="w14">
+<w:styles xmlns:mc="http://schemas.openxmlformats.org/markup-compatibility/2006" xmlns:r="http://schemas.openxmlformats.org/officeDocument/2006/relationships" xmlns:w="http://schemas.openxmlformats.org/wordprocessingml/2006/main" xmlns:w14="http://schemas.microsoft.com/office/word/2010/wordml" xmlns:w15="http://schemas.microsoft.com/office/word/2012/wordml" xmlns:w16cid="http://schemas.microsoft.com/office/word/2016/wordml/cid" xmlns:w16se="http://schemas.microsoft.com/office/word/2015/wordml/symex" mc:Ignorable="w14 w15 w16se w16cid">
   <w:docDefaults>
     <w:rPrDefault>
       <w:rPr>
-        <w:rFonts w:ascii="Liberation Serif" w:hAnsi="Liberation Serif" w:eastAsia="Noto Sans CJK SC" w:cs="Lohit Devanagari"/>
+        <w:rFonts w:ascii="Liberation Serif" w:eastAsia="Noto Sans CJK SC" w:hAnsi="Liberation Serif" w:cs="Lohit Devanagari"/>
         <w:kern w:val="2"/>
         <w:sz w:val="24"/>
         <w:szCs w:val="24"/>
         <w:lang w:val="es-MX" w:eastAsia="zh-CN" w:bidi="hi-IN"/>
       </w:rPr>
     </w:rPrDefault>
-    <w:pPrDefault>
-      <w:pPr/>
-    </w:pPrDefault>
+    <w:pPrDefault/>
   </w:docDefaults>
   <w:latentStyles w:defLockedState="0" w:defUIPriority="99" w:defSemiHidden="0" w:defUnhideWhenUsed="0" w:defQFormat="0" w:count="376">
     <w:lsdException w:name="Normal" w:uiPriority="0" w:qFormat="1"/>
     <w:lsdException w:name="heading 1" w:uiPriority="9" w:qFormat="1"/>
-    <w:lsdException w:name="heading 2" w:uiPriority="9" w:semiHidden="1" w:unhideWhenUsed="1" w:qFormat="1"/>
-    <w:lsdException w:name="heading 3" w:uiPriority="9" w:semiHidden="1" w:unhideWhenUsed="1" w:qFormat="1"/>
-    <w:lsdException w:name="heading 4" w:uiPriority="9" w:semiHidden="1" w:unhideWhenUsed="1" w:qFormat="1"/>
-    <w:lsdException w:name="heading 5" w:uiPriority="9" w:semiHidden="1" w:unhideWhenUsed="1" w:qFormat="1"/>
-    <w:lsdException w:name="heading 6" w:uiPriority="9" w:semiHidden="1" w:unhideWhenUsed="1" w:qFormat="1"/>
-    <w:lsdException w:name="heading 7" w:uiPriority="9" w:semiHidden="1" w:unhideWhenUsed="1" w:qFormat="1"/>
-    <w:lsdException w:name="heading 8" w:uiPriority="9" w:semiHidden="1" w:unhideWhenUsed="1" w:qFormat="1"/>
-    <w:lsdException w:name="heading 9" w:uiPriority="9" w:semiHidden="1" w:unhideWhenUsed="1" w:qFormat="1"/>
+    <w:lsdException w:name="heading 2" w:semiHidden="1" w:uiPriority="9" w:unhideWhenUsed="1" w:qFormat="1"/>
+    <w:lsdException w:name="heading 3" w:semiHidden="1" w:uiPriority="9" w:unhideWhenUsed="1" w:qFormat="1"/>
+    <w:lsdException w:name="heading 4" w:semiHidden="1" w:uiPriority="9" w:unhideWhenUsed="1" w:qFormat="1"/>
+    <w:lsdException w:name="heading 5" w:semiHidden="1" w:uiPriority="9" w:unhideWhenUsed="1" w:qFormat="1"/>
+    <w:lsdException w:name="heading 6" w:semiHidden="1" w:uiPriority="9" w:unhideWhenUsed="1" w:qFormat="1"/>
+    <w:lsdException w:name="heading 7" w:semiHidden="1" w:uiPriority="9" w:unhideWhenUsed="1" w:qFormat="1"/>
+    <w:lsdException w:name="heading 8" w:semiHidden="1" w:uiPriority="9" w:unhideWhenUsed="1" w:qFormat="1"/>
+    <w:lsdException w:name="heading 9" w:semiHidden="1" w:uiPriority="9" w:unhideWhenUsed="1" w:qFormat="1"/>
     <w:lsdException w:name="index 1" w:semiHidden="1" w:unhideWhenUsed="1"/>
     <w:lsdException w:name="index 2" w:semiHidden="1" w:unhideWhenUsed="1"/>
     <w:lsdException w:name="index 3" w:semiHidden="1" w:unhideWhenUsed="1"/>
@@ -507,22 +448,22 @@
     <w:lsdException w:name="index 7" w:semiHidden="1" w:unhideWhenUsed="1"/>
     <w:lsdException w:name="index 8" w:semiHidden="1" w:unhideWhenUsed="1"/>
     <w:lsdException w:name="index 9" w:semiHidden="1" w:unhideWhenUsed="1"/>
-    <w:lsdException w:name="toc 1" w:uiPriority="39" w:semiHidden="1" w:unhideWhenUsed="1"/>
-    <w:lsdException w:name="toc 2" w:uiPriority="39" w:semiHidden="1" w:unhideWhenUsed="1"/>
-    <w:lsdException w:name="toc 3" w:uiPriority="39" w:semiHidden="1" w:unhideWhenUsed="1"/>
-    <w:lsdException w:name="toc 4" w:uiPriority="39" w:semiHidden="1" w:unhideWhenUsed="1"/>
-    <w:lsdException w:name="toc 5" w:uiPriority="39" w:semiHidden="1" w:unhideWhenUsed="1"/>
-    <w:lsdException w:name="toc 6" w:uiPriority="39" w:semiHidden="1" w:unhideWhenUsed="1"/>
-    <w:lsdException w:name="toc 7" w:uiPriority="39" w:semiHidden="1" w:unhideWhenUsed="1"/>
-    <w:lsdException w:name="toc 8" w:uiPriority="39" w:semiHidden="1" w:unhideWhenUsed="1"/>
-    <w:lsdException w:name="toc 9" w:uiPriority="39" w:semiHidden="1" w:unhideWhenUsed="1"/>
+    <w:lsdException w:name="toc 1" w:semiHidden="1" w:uiPriority="39" w:unhideWhenUsed="1"/>
+    <w:lsdException w:name="toc 2" w:semiHidden="1" w:uiPriority="39" w:unhideWhenUsed="1"/>
+    <w:lsdException w:name="toc 3" w:semiHidden="1" w:uiPriority="39" w:unhideWhenUsed="1"/>
+    <w:lsdException w:name="toc 4" w:semiHidden="1" w:uiPriority="39" w:unhideWhenUsed="1"/>
+    <w:lsdException w:name="toc 5" w:semiHidden="1" w:uiPriority="39" w:unhideWhenUsed="1"/>
+    <w:lsdException w:name="toc 6" w:semiHidden="1" w:uiPriority="39" w:unhideWhenUsed="1"/>
+    <w:lsdException w:name="toc 7" w:semiHidden="1" w:uiPriority="39" w:unhideWhenUsed="1"/>
+    <w:lsdException w:name="toc 8" w:semiHidden="1" w:uiPriority="39" w:unhideWhenUsed="1"/>
+    <w:lsdException w:name="toc 9" w:semiHidden="1" w:uiPriority="39" w:unhideWhenUsed="1"/>
     <w:lsdException w:name="Normal Indent" w:semiHidden="1" w:unhideWhenUsed="1"/>
     <w:lsdException w:name="footnote text" w:semiHidden="1" w:unhideWhenUsed="1"/>
     <w:lsdException w:name="annotation text" w:semiHidden="1" w:unhideWhenUsed="1"/>
     <w:lsdException w:name="header" w:semiHidden="1" w:unhideWhenUsed="1"/>
     <w:lsdException w:name="footer" w:semiHidden="1" w:unhideWhenUsed="1"/>
     <w:lsdException w:name="index heading" w:semiHidden="1" w:unhideWhenUsed="1"/>
-    <w:lsdException w:name="caption" w:uiPriority="35" w:semiHidden="1" w:unhideWhenUsed="1" w:qFormat="1"/>
+    <w:lsdException w:name="caption" w:semiHidden="1" w:uiPriority="35" w:unhideWhenUsed="1" w:qFormat="1"/>
     <w:lsdException w:name="table of figures" w:semiHidden="1" w:unhideWhenUsed="1"/>
     <w:lsdException w:name="envelope address" w:semiHidden="1" w:unhideWhenUsed="1"/>
     <w:lsdException w:name="envelope return" w:semiHidden="1" w:unhideWhenUsed="1"/>
@@ -553,7 +494,7 @@
     <w:lsdException w:name="Title" w:uiPriority="10" w:qFormat="1"/>
     <w:lsdException w:name="Closing" w:semiHidden="1" w:unhideWhenUsed="1"/>
     <w:lsdException w:name="Signature" w:semiHidden="1" w:unhideWhenUsed="1"/>
-    <w:lsdException w:name="Default Paragraph Font" w:uiPriority="1" w:semiHidden="1" w:unhideWhenUsed="1"/>
+    <w:lsdException w:name="Default Paragraph Font" w:semiHidden="1" w:uiPriority="1" w:unhideWhenUsed="1"/>
     <w:lsdException w:name="Body Text" w:semiHidden="1" w:unhideWhenUsed="1"/>
     <w:lsdException w:name="Body Text Indent" w:semiHidden="1" w:unhideWhenUsed="1"/>
     <w:lsdException w:name="List Continue" w:semiHidden="1" w:unhideWhenUsed="1"/>
@@ -753,8 +694,8 @@
     <w:lsdException w:name="Subtle Reference" w:uiPriority="31" w:qFormat="1"/>
     <w:lsdException w:name="Intense Reference" w:uiPriority="32" w:qFormat="1"/>
     <w:lsdException w:name="Book Title" w:uiPriority="33" w:qFormat="1"/>
-    <w:lsdException w:name="Bibliography" w:uiPriority="37" w:semiHidden="1" w:unhideWhenUsed="1"/>
-    <w:lsdException w:name="TOC Heading" w:uiPriority="39" w:semiHidden="1" w:unhideWhenUsed="1" w:qFormat="1"/>
+    <w:lsdException w:name="Bibliography" w:semiHidden="1" w:uiPriority="37" w:unhideWhenUsed="1"/>
+    <w:lsdException w:name="TOC Heading" w:semiHidden="1" w:uiPriority="39" w:unhideWhenUsed="1" w:qFormat="1"/>
     <w:lsdException w:name="Plain Table 1" w:uiPriority="41"/>
     <w:lsdException w:name="Plain Table 2" w:uiPriority="42"/>
     <w:lsdException w:name="Plain Table 3" w:uiPriority="43"/>
@@ -865,189 +806,15 @@
     <w:lsdException w:name="Unresolved Mention" w:semiHidden="1" w:unhideWhenUsed="1"/>
     <w:lsdException w:name="Smart Link" w:semiHidden="1" w:unhideWhenUsed="1"/>
   </w:latentStyles>
-  <w:style w:type="paragraph" w:styleId="Normal" w:default="1">
+  <w:style w:type="paragraph" w:default="1" w:styleId="Normal">
     <w:name w:val="Normal"/>
     <w:qFormat/>
-    <w:pPr>
-      <w:widowControl/>
-      <w:bidi w:val="0"/>
-      <w:jc w:val="left"/>
-    </w:pPr>
-    <w:rPr>
-      <w:rFonts w:ascii="Liberation Serif" w:hAnsi="Liberation Serif" w:eastAsia="Noto Sans CJK SC" w:cs="Lohit Devanagari"/>
-      <w:color w:val="auto"/>
-      <w:kern w:val="2"/>
-      <w:sz w:val="24"/>
-      <w:szCs w:val="24"/>
-      <w:lang w:val="es-MX" w:eastAsia="zh-CN" w:bidi="hi-IN"/>
-    </w:rPr>
-  </w:style>
-  <w:style w:type="character" w:styleId="DefaultParagraphFont" w:default="1">
+  </w:style>
+  <w:style w:type="character" w:default="1" w:styleId="Fuentedeprrafopredeter">
     <w:name w:val="Default Paragraph Font"/>
     <w:uiPriority w:val="1"/>
     <w:semiHidden/>
     <w:unhideWhenUsed/>
-    <w:qFormat/>
-    <w:rPr/>
-  </w:style>
-  <w:style w:type="character" w:styleId="Vietas" w:customStyle="1">
-    <w:name w:val="Viñetas"/>
-    <w:qFormat/>
-    <w:rPr>
-      <w:rFonts w:ascii="OpenSymbol" w:hAnsi="OpenSymbol" w:eastAsia="OpenSymbol" w:cs="OpenSymbol"/>
-    </w:rPr>
-  </w:style>
-  <w:style w:type="character" w:styleId="ListLabel1">
-    <w:name w:val="ListLabel 1"/>
-    <w:qFormat/>
-    <w:rPr>
-      <w:rFonts w:cs="OpenSymbol"/>
-    </w:rPr>
-  </w:style>
-  <w:style w:type="character" w:styleId="ListLabel2">
-    <w:name w:val="ListLabel 2"/>
-    <w:qFormat/>
-    <w:rPr>
-      <w:rFonts w:cs="OpenSymbol"/>
-    </w:rPr>
-  </w:style>
-  <w:style w:type="character" w:styleId="ListLabel3">
-    <w:name w:val="ListLabel 3"/>
-    <w:qFormat/>
-    <w:rPr>
-      <w:rFonts w:cs="OpenSymbol"/>
-    </w:rPr>
-  </w:style>
-  <w:style w:type="character" w:styleId="ListLabel4">
-    <w:name w:val="ListLabel 4"/>
-    <w:qFormat/>
-    <w:rPr>
-      <w:rFonts w:cs="OpenSymbol"/>
-    </w:rPr>
-  </w:style>
-  <w:style w:type="character" w:styleId="ListLabel5">
-    <w:name w:val="ListLabel 5"/>
-    <w:qFormat/>
-    <w:rPr>
-      <w:rFonts w:cs="OpenSymbol"/>
-    </w:rPr>
-  </w:style>
-  <w:style w:type="character" w:styleId="ListLabel6">
-    <w:name w:val="ListLabel 6"/>
-    <w:qFormat/>
-    <w:rPr>
-      <w:rFonts w:cs="OpenSymbol"/>
-    </w:rPr>
-  </w:style>
-  <w:style w:type="character" w:styleId="ListLabel7">
-    <w:name w:val="ListLabel 7"/>
-    <w:qFormat/>
-    <w:rPr>
-      <w:rFonts w:cs="OpenSymbol"/>
-    </w:rPr>
-  </w:style>
-  <w:style w:type="character" w:styleId="ListLabel8">
-    <w:name w:val="ListLabel 8"/>
-    <w:qFormat/>
-    <w:rPr>
-      <w:rFonts w:cs="OpenSymbol"/>
-    </w:rPr>
-  </w:style>
-  <w:style w:type="character" w:styleId="ListLabel9">
-    <w:name w:val="ListLabel 9"/>
-    <w:qFormat/>
-    <w:rPr>
-      <w:rFonts w:cs="OpenSymbol"/>
-    </w:rPr>
-  </w:style>
-  <w:style w:type="paragraph" w:styleId="Ttulo">
-    <w:name w:val="Título"/>
-    <w:basedOn w:val="Normal"/>
-    <w:next w:val="Cuerpodetexto"/>
-    <w:qFormat/>
-    <w:pPr>
-      <w:keepNext w:val="true"/>
-      <w:spacing w:before="240" w:after="120"/>
-    </w:pPr>
-    <w:rPr>
-      <w:rFonts w:ascii="Liberation Sans" w:hAnsi="Liberation Sans" w:eastAsia="Noto Sans CJK SC" w:cs="Lohit Devanagari"/>
-      <w:sz w:val="28"/>
-      <w:szCs w:val="28"/>
-    </w:rPr>
-  </w:style>
-  <w:style w:type="paragraph" w:styleId="Cuerpodetexto">
-    <w:name w:val="Body Text"/>
-    <w:basedOn w:val="Normal"/>
-    <w:pPr>
-      <w:spacing w:lineRule="auto" w:line="276" w:before="0" w:after="140"/>
-    </w:pPr>
-    <w:rPr/>
-  </w:style>
-  <w:style w:type="paragraph" w:styleId="Lista">
-    <w:name w:val="List"/>
-    <w:basedOn w:val="Cuerpodetexto"/>
-    <w:pPr/>
-    <w:rPr/>
-  </w:style>
-  <w:style w:type="paragraph" w:styleId="Leyenda">
-    <w:name w:val="Caption"/>
-    <w:basedOn w:val="Normal"/>
-    <w:qFormat/>
-    <w:pPr>
-      <w:suppressLineNumbers/>
-      <w:spacing w:before="120" w:after="120"/>
-    </w:pPr>
-    <w:rPr>
-      <w:rFonts w:cs="Lohit Devanagari"/>
-      <w:i/>
-      <w:iCs/>
-      <w:sz w:val="24"/>
-      <w:szCs w:val="24"/>
-    </w:rPr>
-  </w:style>
-  <w:style w:type="paragraph" w:styleId="Ndice" w:customStyle="1">
-    <w:name w:val="Índice"/>
-    <w:basedOn w:val="Normal"/>
-    <w:qFormat/>
-    <w:pPr>
-      <w:suppressLineNumbers/>
-    </w:pPr>
-    <w:rPr/>
-  </w:style>
-  <w:style w:type="paragraph" w:styleId="Titular">
-    <w:name w:val="Title"/>
-    <w:basedOn w:val="Normal"/>
-    <w:uiPriority w:val="10"/>
-    <w:qFormat/>
-    <w:pPr>
-      <w:jc w:val="center"/>
-    </w:pPr>
-    <w:rPr>
-      <w:b/>
-      <w:bCs/>
-      <w:sz w:val="56"/>
-      <w:szCs w:val="56"/>
-    </w:rPr>
-  </w:style>
-  <w:style w:type="paragraph" w:styleId="Caption">
-    <w:name w:val="caption"/>
-    <w:basedOn w:val="Normal"/>
-    <w:qFormat/>
-    <w:pPr>
-      <w:suppressLineNumbers/>
-      <w:spacing w:before="120" w:after="120"/>
-    </w:pPr>
-    <w:rPr>
-      <w:i/>
-      <w:iCs/>
-    </w:rPr>
-  </w:style>
-  <w:style w:type="numbering" w:styleId="NoList" w:default="1">
-    <w:name w:val="No List"/>
-    <w:uiPriority w:val="99"/>
-    <w:semiHidden/>
-    <w:unhideWhenUsed/>
-    <w:qFormat/>
   </w:style>
   <w:style w:type="table" w:default="1" w:styleId="Tablanormal">
     <w:name w:val="Normal Table"/>
@@ -1063,6 +830,130 @@
         <w:right w:w="108" w:type="dxa"/>
       </w:tblCellMar>
     </w:tblPr>
+  </w:style>
+  <w:style w:type="numbering" w:default="1" w:styleId="Sinlista">
+    <w:name w:val="No List"/>
+    <w:uiPriority w:val="99"/>
+    <w:semiHidden/>
+    <w:unhideWhenUsed/>
+  </w:style>
+  <w:style w:type="character" w:customStyle="1" w:styleId="Vietas">
+    <w:name w:val="Viñetas"/>
+    <w:qFormat/>
+    <w:rPr>
+      <w:rFonts w:ascii="OpenSymbol" w:eastAsia="OpenSymbol" w:hAnsi="OpenSymbol" w:cs="OpenSymbol"/>
+    </w:rPr>
+  </w:style>
+  <w:style w:type="character" w:customStyle="1" w:styleId="ListLabel1">
+    <w:name w:val="ListLabel 1"/>
+    <w:qFormat/>
+    <w:rPr>
+      <w:rFonts w:cs="OpenSymbol"/>
+    </w:rPr>
+  </w:style>
+  <w:style w:type="character" w:customStyle="1" w:styleId="ListLabel2">
+    <w:name w:val="ListLabel 2"/>
+    <w:qFormat/>
+    <w:rPr>
+      <w:rFonts w:cs="OpenSymbol"/>
+    </w:rPr>
+  </w:style>
+  <w:style w:type="character" w:customStyle="1" w:styleId="ListLabel3">
+    <w:name w:val="ListLabel 3"/>
+    <w:qFormat/>
+    <w:rPr>
+      <w:rFonts w:cs="OpenSymbol"/>
+    </w:rPr>
+  </w:style>
+  <w:style w:type="character" w:customStyle="1" w:styleId="ListLabel4">
+    <w:name w:val="ListLabel 4"/>
+    <w:qFormat/>
+    <w:rPr>
+      <w:rFonts w:cs="OpenSymbol"/>
+    </w:rPr>
+  </w:style>
+  <w:style w:type="character" w:customStyle="1" w:styleId="ListLabel5">
+    <w:name w:val="ListLabel 5"/>
+    <w:qFormat/>
+    <w:rPr>
+      <w:rFonts w:cs="OpenSymbol"/>
+    </w:rPr>
+  </w:style>
+  <w:style w:type="character" w:customStyle="1" w:styleId="ListLabel6">
+    <w:name w:val="ListLabel 6"/>
+    <w:qFormat/>
+    <w:rPr>
+      <w:rFonts w:cs="OpenSymbol"/>
+    </w:rPr>
+  </w:style>
+  <w:style w:type="character" w:customStyle="1" w:styleId="ListLabel7">
+    <w:name w:val="ListLabel 7"/>
+    <w:qFormat/>
+    <w:rPr>
+      <w:rFonts w:cs="OpenSymbol"/>
+    </w:rPr>
+  </w:style>
+  <w:style w:type="character" w:customStyle="1" w:styleId="ListLabel8">
+    <w:name w:val="ListLabel 8"/>
+    <w:qFormat/>
+    <w:rPr>
+      <w:rFonts w:cs="OpenSymbol"/>
+    </w:rPr>
+  </w:style>
+  <w:style w:type="character" w:customStyle="1" w:styleId="ListLabel9">
+    <w:name w:val="ListLabel 9"/>
+    <w:qFormat/>
+    <w:rPr>
+      <w:rFonts w:cs="OpenSymbol"/>
+    </w:rPr>
+  </w:style>
+  <w:style w:type="paragraph" w:styleId="Ttulo">
+    <w:name w:val="Title"/>
+    <w:basedOn w:val="Normal"/>
+    <w:next w:val="Textoindependiente"/>
+    <w:uiPriority w:val="10"/>
+    <w:qFormat/>
+    <w:pPr>
+      <w:jc w:val="center"/>
+    </w:pPr>
+    <w:rPr>
+      <w:b/>
+      <w:bCs/>
+      <w:sz w:val="56"/>
+      <w:szCs w:val="56"/>
+    </w:rPr>
+  </w:style>
+  <w:style w:type="paragraph" w:styleId="Textoindependiente">
+    <w:name w:val="Body Text"/>
+    <w:basedOn w:val="Normal"/>
+    <w:pPr>
+      <w:spacing w:after="140" w:line="276" w:lineRule="auto"/>
+    </w:pPr>
+  </w:style>
+  <w:style w:type="paragraph" w:styleId="Lista">
+    <w:name w:val="List"/>
+    <w:basedOn w:val="Textoindependiente"/>
+  </w:style>
+  <w:style w:type="paragraph" w:styleId="Descripcin">
+    <w:name w:val="caption"/>
+    <w:basedOn w:val="Normal"/>
+    <w:qFormat/>
+    <w:pPr>
+      <w:suppressLineNumbers/>
+      <w:spacing w:before="120" w:after="120"/>
+    </w:pPr>
+    <w:rPr>
+      <w:i/>
+      <w:iCs/>
+    </w:rPr>
+  </w:style>
+  <w:style w:type="paragraph" w:customStyle="1" w:styleId="ndice">
+    <w:name w:val="Índice"/>
+    <w:basedOn w:val="Normal"/>
+    <w:qFormat/>
+    <w:pPr>
+      <w:suppressLineNumbers/>
+    </w:pPr>
   </w:style>
 </w:styles>
 </file>

</xml_diff>